<commit_message>
Formato de Carta Corregido
</commit_message>
<xml_diff>
--- a/docs/carta-invitacion.docx
+++ b/docs/carta-invitacion.docx
@@ -1706,11 +1706,8 @@
               <w:widowControl/>
               <w:suppressAutoHyphens w:val="true"/>
               <w:spacing w:beforeAutospacing="0" w:before="60" w:afterAutospacing="0" w:after="60"/>
-              <w:jc w:val="both"/>
-              <w:rPr>
-                <w:sz w:val="22"/>
-                <w:szCs w:val="22"/>
-              </w:rPr>
+              <w:jc w:val="left"/>
+              <w:rPr/>
             </w:pPr>
             <w:r>
               <w:rPr>
@@ -1731,12 +1728,8 @@
               <w:widowControl/>
               <w:suppressAutoHyphens w:val="true"/>
               <w:spacing w:beforeAutospacing="0" w:before="0" w:afterAutospacing="0" w:after="240"/>
-              <w:jc w:val="both"/>
-              <w:rPr>
-                <w:color w:val="000000"/>
-                <w:sz w:val="22"/>
-                <w:szCs w:val="22"/>
-              </w:rPr>
+              <w:jc w:val="left"/>
+              <w:rPr/>
             </w:pPr>
             <w:r>
               <w:rPr>
@@ -1754,11 +1747,8 @@
               <w:widowControl/>
               <w:suppressAutoHyphens w:val="true"/>
               <w:spacing w:beforeAutospacing="0" w:before="0" w:afterAutospacing="0" w:after="0"/>
-              <w:jc w:val="both"/>
-              <w:rPr>
-                <w:sz w:val="22"/>
-                <w:szCs w:val="22"/>
-              </w:rPr>
+              <w:jc w:val="left"/>
+              <w:rPr/>
             </w:pPr>
             <w:r>
               <w:rPr>
@@ -1778,11 +1768,8 @@
               <w:widowControl/>
               <w:suppressAutoHyphens w:val="true"/>
               <w:spacing w:beforeAutospacing="0" w:before="0" w:afterAutospacing="0" w:after="240"/>
-              <w:jc w:val="both"/>
-              <w:rPr>
-                <w:b w:val="false"/>
-                <w:bCs w:val="false"/>
-              </w:rPr>
+              <w:jc w:val="left"/>
+              <w:rPr/>
             </w:pPr>
             <w:r>
               <w:rPr>
@@ -3532,21 +3519,7 @@
           <w:lang w:eastAsia="es-BO"/>
           <w14:ligatures w14:val="none"/>
         </w:rPr>
-        <w:t xml:space="preserve">Bs </w:t>
-      </w:r>
-      <w:r>
-        <w:rPr>
-          <w:rFonts w:eastAsia="Roboto" w:cs="Times New Roman" w:ascii="Times New Roman" w:hAnsi="Times New Roman"/>
-          <w:b/>
-          <w:bCs/>
-          <w:color w:val="0D0D0D"/>
-          <w:kern w:val="0"/>
-          <w:sz w:val="24"/>
-          <w:szCs w:val="24"/>
-          <w:lang w:eastAsia="es-BO"/>
-          <w14:ligatures w14:val="none"/>
-        </w:rPr>
-        <w:t>{{ pago_docente }}</w:t>
+        <w:t>Bs {{ pago_docente }}</w:t>
       </w:r>
       <w:r>
         <w:rPr>

</xml_diff>